<commit_message>
Template case number edit
</commit_message>
<xml_diff>
--- a/docassemble/ComplaintMashpeeCourt/data/templates/complaint_mashpee_court.docx
+++ b/docassemble/ComplaintMashpeeCourt/data/templates/complaint_mashpee_court.docx
@@ -1,6 +1,6 @@
 
 <file path=word/document.xml><?xml version="1.0" encoding="utf-8"?>
-<w:document xmlns:wpc="http://schemas.microsoft.com/office/word/2010/wordprocessingCanvas" xmlns:cx="http://schemas.microsoft.com/office/drawing/2014/chartex" xmlns:cx1="http://schemas.microsoft.com/office/drawing/2015/9/8/chartex" xmlns:cx2="http://schemas.microsoft.com/office/drawing/2015/10/21/chartex" xmlns:cx3="http://schemas.microsoft.com/office/drawing/2016/5/9/chartex" xmlns:cx4="http://schemas.microsoft.com/office/drawing/2016/5/10/chartex" xmlns:cx5="http://schemas.microsoft.com/office/drawing/2016/5/11/chartex" xmlns:cx6="http://schemas.microsoft.com/office/drawing/2016/5/12/chartex" xmlns:cx7="http://schemas.microsoft.com/office/drawing/2016/5/13/chartex" xmlns:cx8="http://schemas.microsoft.com/office/drawing/2016/5/14/chartex" xmlns:mc="http://schemas.openxmlformats.org/markup-compatibility/2006" xmlns:aink="http://schemas.microsoft.com/office/drawing/2016/ink" xmlns:am3d="http://schemas.microsoft.com/office/drawing/2017/model3d" xmlns:o="urn:schemas-microsoft-com:office:office" xmlns:r="http://schemas.openxmlformats.org/officeDocument/2006/relationships" xmlns:m="http://schemas.openxmlformats.org/officeDocument/2006/math" xmlns:v="urn:schemas-microsoft-com:vml" xmlns:wp14="http://schemas.microsoft.com/office/word/2010/wordprocessingDrawing" xmlns:wp="http://schemas.openxmlformats.org/drawingml/2006/wordprocessingDrawing" xmlns:w10="urn:schemas-microsoft-com:office:word" xmlns:w="http://schemas.openxmlformats.org/wordprocessingml/2006/main" xmlns:w14="http://schemas.microsoft.com/office/word/2010/wordml" xmlns:w15="http://schemas.microsoft.com/office/word/2012/wordml" xmlns:w16cex="http://schemas.microsoft.com/office/word/2018/wordml/cex" xmlns:w16cid="http://schemas.microsoft.com/office/word/2016/wordml/cid" xmlns:w16="http://schemas.microsoft.com/office/word/2018/wordml" xmlns:w16sdtdh="http://schemas.microsoft.com/office/word/2020/wordml/sdtdatahash" xmlns:w16se="http://schemas.microsoft.com/office/word/2015/wordml/symex" xmlns:wpg="http://schemas.microsoft.com/office/word/2010/wordprocessingGroup" xmlns:wpi="http://schemas.microsoft.com/office/word/2010/wordprocessingInk" xmlns:wne="http://schemas.microsoft.com/office/word/2006/wordml" xmlns:wps="http://schemas.microsoft.com/office/word/2010/wordprocessingShape" mc:Ignorable="w14 w15 w16se w16cid w16 w16cex w16sdtdh wp14">
+<w:document xmlns:wpc="http://schemas.microsoft.com/office/word/2010/wordprocessingCanvas" xmlns:cx="http://schemas.microsoft.com/office/drawing/2014/chartex" xmlns:cx1="http://schemas.microsoft.com/office/drawing/2015/9/8/chartex" xmlns:cx2="http://schemas.microsoft.com/office/drawing/2015/10/21/chartex" xmlns:cx3="http://schemas.microsoft.com/office/drawing/2016/5/9/chartex" xmlns:cx4="http://schemas.microsoft.com/office/drawing/2016/5/10/chartex" xmlns:cx5="http://schemas.microsoft.com/office/drawing/2016/5/11/chartex" xmlns:cx6="http://schemas.microsoft.com/office/drawing/2016/5/12/chartex" xmlns:cx7="http://schemas.microsoft.com/office/drawing/2016/5/13/chartex" xmlns:cx8="http://schemas.microsoft.com/office/drawing/2016/5/14/chartex" xmlns:mc="http://schemas.openxmlformats.org/markup-compatibility/2006" xmlns:aink="http://schemas.microsoft.com/office/drawing/2016/ink" xmlns:am3d="http://schemas.microsoft.com/office/drawing/2017/model3d" xmlns:o="urn:schemas-microsoft-com:office:office" xmlns:oel="http://schemas.microsoft.com/office/2019/extlst" xmlns:r="http://schemas.openxmlformats.org/officeDocument/2006/relationships" xmlns:m="http://schemas.openxmlformats.org/officeDocument/2006/math" xmlns:v="urn:schemas-microsoft-com:vml" xmlns:wp14="http://schemas.microsoft.com/office/word/2010/wordprocessingDrawing" xmlns:wp="http://schemas.openxmlformats.org/drawingml/2006/wordprocessingDrawing" xmlns:w10="urn:schemas-microsoft-com:office:word" xmlns:w="http://schemas.openxmlformats.org/wordprocessingml/2006/main" xmlns:w14="http://schemas.microsoft.com/office/word/2010/wordml" xmlns:w15="http://schemas.microsoft.com/office/word/2012/wordml" xmlns:w16cex="http://schemas.microsoft.com/office/word/2018/wordml/cex" xmlns:w16cid="http://schemas.microsoft.com/office/word/2016/wordml/cid" xmlns:w16="http://schemas.microsoft.com/office/word/2018/wordml" xmlns:w16sdtdh="http://schemas.microsoft.com/office/word/2020/wordml/sdtdatahash" xmlns:w16se="http://schemas.microsoft.com/office/word/2015/wordml/symex" xmlns:wpg="http://schemas.microsoft.com/office/word/2010/wordprocessingGroup" xmlns:wpi="http://schemas.microsoft.com/office/word/2010/wordprocessingInk" xmlns:wne="http://schemas.microsoft.com/office/word/2006/wordml" xmlns:wps="http://schemas.microsoft.com/office/word/2010/wordprocessingShape" mc:Ignorable="w14 w15 w16se w16cid w16 w16cex w16sdtdh wp14">
   <w:body>
     <w:p>
       <w:pPr>
@@ -19,7 +19,7 @@
           <w:szCs w:val="28"/>
         </w:rPr>
         <w:drawing>
-          <wp:anchor distT="0" distB="0" distL="114300" distR="114300" simplePos="0" relativeHeight="251664384" behindDoc="0" locked="0" layoutInCell="1" allowOverlap="1" wp14:anchorId="0BA416BE" wp14:editId="33FE4D3B">
+          <wp:anchor distT="0" distB="0" distL="114300" distR="114300" simplePos="0" relativeHeight="251664384" behindDoc="0" locked="0" layoutInCell="1" allowOverlap="1" wp14:anchorId="0BA416BE" wp14:editId="248E634C">
             <wp:simplePos x="0" y="0"/>
             <wp:positionH relativeFrom="column">
               <wp:posOffset>2108200</wp:posOffset>
@@ -284,7 +284,8 @@
     <w:p>
       <w:pPr>
         <w:spacing w:line="360" w:lineRule="auto"/>
-        <w:jc w:val="right"/>
+        <w:ind w:left="3600"/>
+        <w:jc w:val="center"/>
         <w:rPr>
           <w:rFonts w:ascii="Times New Roman" w:hAnsi="Times New Roman" w:cs="Times New Roman"/>
           <w:sz w:val="28"/>
@@ -307,7 +308,116 @@
         </w:rPr>
         <w:t xml:space="preserve"> </w:t>
       </w:r>
-      <w:proofErr w:type="gramStart"/>
+      <w:r>
+        <w:rPr>
+          <w:rFonts w:ascii="Times New Roman" w:hAnsi="Times New Roman" w:cs="Times New Roman"/>
+          <w:sz w:val="28"/>
+          <w:szCs w:val="28"/>
+        </w:rPr>
+        <w:t xml:space="preserve">          </w:t>
+      </w:r>
+    </w:p>
+    <w:p>
+      <w:pPr>
+        <w:spacing w:line="360" w:lineRule="auto"/>
+        <w:rPr>
+          <w:rFonts w:ascii="Times New Roman" w:hAnsi="Times New Roman" w:cs="Times New Roman"/>
+          <w:sz w:val="28"/>
+          <w:szCs w:val="28"/>
+        </w:rPr>
+      </w:pPr>
+    </w:p>
+    <w:p>
+      <w:pPr>
+        <w:spacing w:line="360" w:lineRule="auto"/>
+        <w:rPr>
+          <w:rFonts w:ascii="Times New Roman" w:hAnsi="Times New Roman" w:cs="Times New Roman"/>
+          <w:sz w:val="28"/>
+          <w:szCs w:val="28"/>
+        </w:rPr>
+      </w:pPr>
+      <w:r>
+        <w:rPr>
+          <w:rFonts w:ascii="Times New Roman" w:hAnsi="Times New Roman" w:cs="Times New Roman"/>
+          <w:sz w:val="28"/>
+          <w:szCs w:val="28"/>
+        </w:rPr>
+        <w:t>Plaintiff:</w:t>
+      </w:r>
+      <w:r>
+        <w:rPr>
+          <w:rFonts w:ascii="Times New Roman" w:hAnsi="Times New Roman" w:cs="Times New Roman"/>
+          <w:sz w:val="28"/>
+          <w:szCs w:val="28"/>
+        </w:rPr>
+        <w:t xml:space="preserve"> </w:t>
+      </w:r>
+      <w:r>
+        <w:rPr>
+          <w:rFonts w:ascii="Times New Roman" w:hAnsi="Times New Roman" w:cs="Times New Roman"/>
+          <w:sz w:val="28"/>
+          <w:szCs w:val="28"/>
+        </w:rPr>
+        <w:t xml:space="preserve"> </w:t>
+      </w:r>
+      <w:r>
+        <w:rPr>
+          <w:rFonts w:ascii="Times New Roman" w:hAnsi="Times New Roman" w:cs="Times New Roman"/>
+          <w:sz w:val="28"/>
+          <w:szCs w:val="28"/>
+        </w:rPr>
+        <w:tab/>
+      </w:r>
+      <w:r>
+        <w:rPr>
+          <w:rFonts w:ascii="Times New Roman" w:hAnsi="Times New Roman" w:cs="Times New Roman"/>
+          <w:sz w:val="28"/>
+          <w:szCs w:val="28"/>
+        </w:rPr>
+        <w:tab/>
+      </w:r>
+      <w:r>
+        <w:rPr>
+          <w:rFonts w:ascii="Times New Roman" w:hAnsi="Times New Roman" w:cs="Times New Roman"/>
+          <w:sz w:val="28"/>
+          <w:szCs w:val="28"/>
+        </w:rPr>
+        <w:tab/>
+      </w:r>
+      <w:r>
+        <w:rPr>
+          <w:rFonts w:ascii="Times New Roman" w:hAnsi="Times New Roman" w:cs="Times New Roman"/>
+          <w:sz w:val="28"/>
+          <w:szCs w:val="28"/>
+        </w:rPr>
+        <w:tab/>
+      </w:r>
+      <w:r>
+        <w:rPr>
+          <w:rFonts w:ascii="Times New Roman" w:hAnsi="Times New Roman" w:cs="Times New Roman"/>
+          <w:sz w:val="28"/>
+          <w:szCs w:val="28"/>
+        </w:rPr>
+        <w:tab/>
+      </w:r>
+      <w:r>
+        <w:rPr>
+          <w:rFonts w:ascii="Times New Roman" w:hAnsi="Times New Roman" w:cs="Times New Roman"/>
+          <w:sz w:val="28"/>
+          <w:szCs w:val="28"/>
+        </w:rPr>
+        <w:t>Defendant:</w:t>
+      </w:r>
+    </w:p>
+    <w:p>
+      <w:pPr>
+        <w:spacing w:line="360" w:lineRule="auto"/>
+        <w:rPr>
+          <w:rFonts w:ascii="Times New Roman" w:hAnsi="Times New Roman" w:cs="Times New Roman"/>
+          <w:sz w:val="28"/>
+          <w:szCs w:val="28"/>
+        </w:rPr>
+      </w:pPr>
       <w:r>
         <w:rPr>
           <w:rFonts w:ascii="Times New Roman" w:hAnsi="Times New Roman" w:cs="Times New Roman"/>
@@ -316,360 +426,197 @@
         </w:rPr>
         <w:t xml:space="preserve">{{ </w:t>
       </w:r>
+      <w:r>
+        <w:rPr>
+          <w:rFonts w:ascii="Times New Roman" w:hAnsi="Times New Roman" w:cs="Times New Roman"/>
+          <w:sz w:val="28"/>
+          <w:szCs w:val="28"/>
+        </w:rPr>
+        <w:t>users</w:t>
+      </w:r>
+      <w:r>
+        <w:rPr>
+          <w:rFonts w:ascii="Times New Roman" w:hAnsi="Times New Roman" w:cs="Times New Roman"/>
+          <w:sz w:val="28"/>
+          <w:szCs w:val="28"/>
+        </w:rPr>
+        <w:t>[0].</w:t>
+      </w:r>
+      <w:r>
+        <w:rPr>
+          <w:rFonts w:ascii="Times New Roman" w:hAnsi="Times New Roman" w:cs="Times New Roman"/>
+          <w:sz w:val="28"/>
+          <w:szCs w:val="28"/>
+        </w:rPr>
+        <w:t>name}}</w:t>
+      </w:r>
+      <w:r>
+        <w:rPr>
+          <w:rFonts w:ascii="Times New Roman" w:hAnsi="Times New Roman" w:cs="Times New Roman"/>
+          <w:sz w:val="28"/>
+          <w:szCs w:val="28"/>
+        </w:rPr>
+        <w:tab/>
+      </w:r>
+      <w:r>
+        <w:rPr>
+          <w:rFonts w:ascii="Times New Roman" w:hAnsi="Times New Roman" w:cs="Times New Roman"/>
+          <w:sz w:val="28"/>
+          <w:szCs w:val="28"/>
+        </w:rPr>
+        <w:tab/>
+      </w:r>
+      <w:r>
+        <w:rPr>
+          <w:rFonts w:ascii="Times New Roman" w:hAnsi="Times New Roman" w:cs="Times New Roman"/>
+          <w:sz w:val="28"/>
+          <w:szCs w:val="28"/>
+        </w:rPr>
+        <w:tab/>
+      </w:r>
+      <w:r>
+        <w:rPr>
+          <w:rFonts w:ascii="Times New Roman" w:hAnsi="Times New Roman" w:cs="Times New Roman"/>
+          <w:sz w:val="28"/>
+          <w:szCs w:val="28"/>
+        </w:rPr>
+        <w:tab/>
+      </w:r>
+      <w:r>
+        <w:rPr>
+          <w:rFonts w:ascii="Times New Roman" w:hAnsi="Times New Roman" w:cs="Times New Roman"/>
+          <w:sz w:val="28"/>
+          <w:szCs w:val="28"/>
+        </w:rPr>
+        <w:tab/>
+      </w:r>
+      <w:r>
+        <w:rPr>
+          <w:rFonts w:ascii="Times New Roman" w:hAnsi="Times New Roman" w:cs="Times New Roman"/>
+          <w:sz w:val="28"/>
+          <w:szCs w:val="28"/>
+        </w:rPr>
+        <w:t>{{ defendants</w:t>
+      </w:r>
+      <w:r>
+        <w:rPr>
+          <w:rFonts w:ascii="Times New Roman" w:hAnsi="Times New Roman" w:cs="Times New Roman"/>
+          <w:sz w:val="28"/>
+          <w:szCs w:val="28"/>
+        </w:rPr>
+        <w:t>[0].</w:t>
+      </w:r>
+      <w:r>
+        <w:rPr>
+          <w:rFonts w:ascii="Times New Roman" w:hAnsi="Times New Roman" w:cs="Times New Roman"/>
+          <w:sz w:val="28"/>
+          <w:szCs w:val="28"/>
+        </w:rPr>
+        <w:t>name}}</w:t>
+      </w:r>
+    </w:p>
+    <w:p>
+      <w:pPr>
+        <w:spacing w:line="360" w:lineRule="auto"/>
+        <w:rPr>
+          <w:rFonts w:ascii="Times New Roman" w:hAnsi="Times New Roman" w:cs="Times New Roman"/>
+          <w:sz w:val="28"/>
+          <w:szCs w:val="28"/>
+        </w:rPr>
+      </w:pPr>
+    </w:p>
+    <w:p>
+      <w:pPr>
+        <w:spacing w:line="360" w:lineRule="auto"/>
+        <w:rPr>
+          <w:rFonts w:ascii="Times New Roman" w:hAnsi="Times New Roman" w:cs="Times New Roman"/>
+          <w:sz w:val="28"/>
+          <w:szCs w:val="28"/>
+        </w:rPr>
+      </w:pPr>
+      <w:r>
+        <w:rPr>
+          <w:rFonts w:ascii="Times New Roman" w:hAnsi="Times New Roman" w:cs="Times New Roman"/>
+          <w:sz w:val="28"/>
+          <w:szCs w:val="28"/>
+        </w:rPr>
+        <w:t xml:space="preserve">Is the action against the Mashpee </w:t>
+      </w:r>
+      <w:r>
+        <w:rPr>
+          <w:rFonts w:ascii="Times New Roman" w:hAnsi="Times New Roman" w:cs="Times New Roman"/>
+          <w:sz w:val="28"/>
+          <w:szCs w:val="28"/>
+        </w:rPr>
+        <w:t>Wampanoag</w:t>
+      </w:r>
+      <w:r>
+        <w:rPr>
+          <w:rFonts w:ascii="Times New Roman" w:hAnsi="Times New Roman" w:cs="Times New Roman"/>
+          <w:sz w:val="28"/>
+          <w:szCs w:val="28"/>
+        </w:rPr>
+        <w:t xml:space="preserve">? </w:t>
+      </w:r>
+    </w:p>
+    <w:p>
+      <w:pPr>
+        <w:spacing w:line="360" w:lineRule="auto"/>
+        <w:rPr>
+          <w:rFonts w:ascii="Times New Roman" w:hAnsi="Times New Roman" w:cs="Times New Roman"/>
+          <w:sz w:val="28"/>
+          <w:szCs w:val="28"/>
+        </w:rPr>
+      </w:pPr>
+      <w:r>
+        <w:rPr>
+          <w:rFonts w:ascii="Times New Roman" w:hAnsi="Times New Roman" w:cs="Times New Roman"/>
+          <w:sz w:val="28"/>
+          <w:szCs w:val="28"/>
+        </w:rPr>
+        <w:t xml:space="preserve">  </w:t>
+      </w:r>
+      <w:r>
+        <w:rPr>
+          <w:rFonts w:ascii="Times New Roman" w:hAnsi="Times New Roman" w:cs="Times New Roman"/>
+          <w:sz w:val="28"/>
+          <w:szCs w:val="28"/>
+        </w:rPr>
+        <w:t xml:space="preserve">{{ </w:t>
+      </w:r>
+      <w:r>
+        <w:rPr>
+          <w:rFonts w:ascii="Times New Roman" w:hAnsi="Times New Roman" w:cs="Times New Roman"/>
+          <w:sz w:val="28"/>
+          <w:szCs w:val="28"/>
+        </w:rPr>
+        <w:t xml:space="preserve">“yes” if </w:t>
+      </w:r>
       <w:proofErr w:type="spellStart"/>
       <w:r>
         <w:rPr>
-          <w:rFonts w:ascii="Times New Roman" w:hAnsi="Times New Roman" w:cs="Times New Roman"/>
-          <w:sz w:val="28"/>
-          <w:szCs w:val="28"/>
-        </w:rPr>
-        <w:t>docket</w:t>
-      </w:r>
-      <w:proofErr w:type="gramEnd"/>
-      <w:r>
-        <w:rPr>
-          <w:rFonts w:ascii="Times New Roman" w:hAnsi="Times New Roman" w:cs="Times New Roman"/>
-          <w:sz w:val="28"/>
-          <w:szCs w:val="28"/>
-        </w:rPr>
-        <w:t>_number</w:t>
+          <w:rFonts w:ascii="AppleSystemUIFont" w:hAnsi="AppleSystemUIFont" w:cs="AppleSystemUIFont"/>
+        </w:rPr>
+        <w:t>is_against_mashpee</w:t>
       </w:r>
       <w:proofErr w:type="spellEnd"/>
       <w:r>
         <w:rPr>
-          <w:rFonts w:ascii="Times New Roman" w:hAnsi="Times New Roman" w:cs="Times New Roman"/>
-          <w:sz w:val="28"/>
-          <w:szCs w:val="28"/>
-        </w:rPr>
-        <w:t xml:space="preserve"> }}</w:t>
-      </w:r>
-      <w:r>
-        <w:rPr>
-          <w:rFonts w:ascii="Times New Roman" w:hAnsi="Times New Roman" w:cs="Times New Roman"/>
-          <w:sz w:val="28"/>
-          <w:szCs w:val="28"/>
-        </w:rPr>
-        <w:t xml:space="preserve">          </w:t>
-      </w:r>
-    </w:p>
-    <w:p>
-      <w:pPr>
-        <w:spacing w:line="360" w:lineRule="auto"/>
-        <w:rPr>
-          <w:rFonts w:ascii="Times New Roman" w:hAnsi="Times New Roman" w:cs="Times New Roman"/>
-          <w:sz w:val="28"/>
-          <w:szCs w:val="28"/>
-        </w:rPr>
-      </w:pPr>
-    </w:p>
-    <w:p>
-      <w:pPr>
-        <w:spacing w:line="360" w:lineRule="auto"/>
-        <w:rPr>
-          <w:rFonts w:ascii="Times New Roman" w:hAnsi="Times New Roman" w:cs="Times New Roman"/>
-          <w:sz w:val="28"/>
-          <w:szCs w:val="28"/>
-        </w:rPr>
-      </w:pPr>
-      <w:r>
-        <w:rPr>
-          <w:rFonts w:ascii="Times New Roman" w:hAnsi="Times New Roman" w:cs="Times New Roman"/>
-          <w:sz w:val="28"/>
-          <w:szCs w:val="28"/>
-        </w:rPr>
-        <w:t>Plaintiff:</w:t>
-      </w:r>
-      <w:r>
-        <w:rPr>
-          <w:rFonts w:ascii="Times New Roman" w:hAnsi="Times New Roman" w:cs="Times New Roman"/>
-          <w:sz w:val="28"/>
-          <w:szCs w:val="28"/>
+          <w:rFonts w:ascii="AppleSystemUIFont" w:hAnsi="AppleSystemUIFont" w:cs="AppleSystemUIFont"/>
+        </w:rPr>
+        <w:t xml:space="preserve"> else “no”</w:t>
+      </w:r>
+      <w:r>
+        <w:rPr>
+          <w:rFonts w:ascii="AppleSystemUIFont" w:hAnsi="AppleSystemUIFont" w:cs="AppleSystemUIFont"/>
         </w:rPr>
         <w:t xml:space="preserve"> </w:t>
       </w:r>
       <w:r>
         <w:rPr>
-          <w:rFonts w:ascii="Times New Roman" w:hAnsi="Times New Roman" w:cs="Times New Roman"/>
-          <w:sz w:val="28"/>
-          <w:szCs w:val="28"/>
-        </w:rPr>
-        <w:t xml:space="preserve"> </w:t>
-      </w:r>
-      <w:r>
-        <w:rPr>
-          <w:rFonts w:ascii="Times New Roman" w:hAnsi="Times New Roman" w:cs="Times New Roman"/>
-          <w:sz w:val="28"/>
-          <w:szCs w:val="28"/>
-        </w:rPr>
-        <w:tab/>
-      </w:r>
-      <w:r>
-        <w:rPr>
-          <w:rFonts w:ascii="Times New Roman" w:hAnsi="Times New Roman" w:cs="Times New Roman"/>
-          <w:sz w:val="28"/>
-          <w:szCs w:val="28"/>
-        </w:rPr>
-        <w:tab/>
-      </w:r>
-      <w:r>
-        <w:rPr>
-          <w:rFonts w:ascii="Times New Roman" w:hAnsi="Times New Roman" w:cs="Times New Roman"/>
-          <w:sz w:val="28"/>
-          <w:szCs w:val="28"/>
-        </w:rPr>
-        <w:tab/>
-      </w:r>
-      <w:r>
-        <w:rPr>
-          <w:rFonts w:ascii="Times New Roman" w:hAnsi="Times New Roman" w:cs="Times New Roman"/>
-          <w:sz w:val="28"/>
-          <w:szCs w:val="28"/>
-        </w:rPr>
-        <w:tab/>
-      </w:r>
-      <w:r>
-        <w:rPr>
-          <w:rFonts w:ascii="Times New Roman" w:hAnsi="Times New Roman" w:cs="Times New Roman"/>
-          <w:sz w:val="28"/>
-          <w:szCs w:val="28"/>
-        </w:rPr>
-        <w:tab/>
-      </w:r>
-      <w:r>
-        <w:rPr>
-          <w:rFonts w:ascii="Times New Roman" w:hAnsi="Times New Roman" w:cs="Times New Roman"/>
-          <w:sz w:val="28"/>
-          <w:szCs w:val="28"/>
-        </w:rPr>
-        <w:t>Defendant:</w:t>
-      </w:r>
-    </w:p>
-    <w:p>
-      <w:pPr>
-        <w:spacing w:line="360" w:lineRule="auto"/>
-        <w:rPr>
-          <w:rFonts w:ascii="Times New Roman" w:hAnsi="Times New Roman" w:cs="Times New Roman"/>
-          <w:sz w:val="28"/>
-          <w:szCs w:val="28"/>
-        </w:rPr>
-      </w:pPr>
-      <w:proofErr w:type="gramStart"/>
-      <w:r>
-        <w:rPr>
-          <w:rFonts w:ascii="Times New Roman" w:hAnsi="Times New Roman" w:cs="Times New Roman"/>
-          <w:sz w:val="28"/>
-          <w:szCs w:val="28"/>
-        </w:rPr>
-        <w:t xml:space="preserve">{{ </w:t>
-      </w:r>
-      <w:r>
-        <w:rPr>
-          <w:rFonts w:ascii="Times New Roman" w:hAnsi="Times New Roman" w:cs="Times New Roman"/>
-          <w:sz w:val="28"/>
-          <w:szCs w:val="28"/>
-        </w:rPr>
-        <w:t>users</w:t>
-      </w:r>
-      <w:proofErr w:type="gramEnd"/>
-      <w:r>
-        <w:rPr>
-          <w:rFonts w:ascii="Times New Roman" w:hAnsi="Times New Roman" w:cs="Times New Roman"/>
-          <w:sz w:val="28"/>
-          <w:szCs w:val="28"/>
-        </w:rPr>
-        <w:t>[0].</w:t>
-      </w:r>
-      <w:r>
-        <w:rPr>
-          <w:rFonts w:ascii="Times New Roman" w:hAnsi="Times New Roman" w:cs="Times New Roman"/>
-          <w:sz w:val="28"/>
-          <w:szCs w:val="28"/>
-        </w:rPr>
-        <w:t>name}}</w:t>
-      </w:r>
-      <w:r>
-        <w:rPr>
-          <w:rFonts w:ascii="Times New Roman" w:hAnsi="Times New Roman" w:cs="Times New Roman"/>
-          <w:sz w:val="28"/>
-          <w:szCs w:val="28"/>
-        </w:rPr>
-        <w:tab/>
-      </w:r>
-      <w:r>
-        <w:rPr>
-          <w:rFonts w:ascii="Times New Roman" w:hAnsi="Times New Roman" w:cs="Times New Roman"/>
-          <w:sz w:val="28"/>
-          <w:szCs w:val="28"/>
-        </w:rPr>
-        <w:tab/>
-      </w:r>
-      <w:r>
-        <w:rPr>
-          <w:rFonts w:ascii="Times New Roman" w:hAnsi="Times New Roman" w:cs="Times New Roman"/>
-          <w:sz w:val="28"/>
-          <w:szCs w:val="28"/>
-        </w:rPr>
-        <w:tab/>
-      </w:r>
-      <w:r>
-        <w:rPr>
-          <w:rFonts w:ascii="Times New Roman" w:hAnsi="Times New Roman" w:cs="Times New Roman"/>
-          <w:sz w:val="28"/>
-          <w:szCs w:val="28"/>
-        </w:rPr>
-        <w:tab/>
-      </w:r>
-      <w:r>
-        <w:rPr>
-          <w:rFonts w:ascii="Times New Roman" w:hAnsi="Times New Roman" w:cs="Times New Roman"/>
-          <w:sz w:val="28"/>
-          <w:szCs w:val="28"/>
-        </w:rPr>
-        <w:tab/>
-      </w:r>
-      <w:r>
-        <w:rPr>
-          <w:rFonts w:ascii="Times New Roman" w:hAnsi="Times New Roman" w:cs="Times New Roman"/>
-          <w:sz w:val="28"/>
-          <w:szCs w:val="28"/>
-        </w:rPr>
-        <w:t>{{ defendants</w:t>
-      </w:r>
-      <w:r>
-        <w:rPr>
-          <w:rFonts w:ascii="Times New Roman" w:hAnsi="Times New Roman" w:cs="Times New Roman"/>
-          <w:sz w:val="28"/>
-          <w:szCs w:val="28"/>
-        </w:rPr>
-        <w:t>[0].</w:t>
-      </w:r>
-      <w:r>
-        <w:rPr>
-          <w:rFonts w:ascii="Times New Roman" w:hAnsi="Times New Roman" w:cs="Times New Roman"/>
-          <w:sz w:val="28"/>
-          <w:szCs w:val="28"/>
-        </w:rPr>
-        <w:t>name}}</w:t>
-      </w:r>
-    </w:p>
-    <w:p>
-      <w:pPr>
-        <w:spacing w:line="360" w:lineRule="auto"/>
-        <w:rPr>
-          <w:rFonts w:ascii="Times New Roman" w:hAnsi="Times New Roman" w:cs="Times New Roman"/>
-          <w:sz w:val="28"/>
-          <w:szCs w:val="28"/>
-        </w:rPr>
-      </w:pPr>
-    </w:p>
-    <w:p>
-      <w:pPr>
-        <w:spacing w:line="360" w:lineRule="auto"/>
-        <w:rPr>
-          <w:rFonts w:ascii="Times New Roman" w:hAnsi="Times New Roman" w:cs="Times New Roman"/>
-          <w:sz w:val="28"/>
-          <w:szCs w:val="28"/>
-        </w:rPr>
-      </w:pPr>
-      <w:r>
-        <w:rPr>
-          <w:rFonts w:ascii="Times New Roman" w:hAnsi="Times New Roman" w:cs="Times New Roman"/>
-          <w:sz w:val="28"/>
-          <w:szCs w:val="28"/>
-        </w:rPr>
-        <w:t xml:space="preserve">Is the action against the Mashpee </w:t>
-      </w:r>
-      <w:r>
-        <w:rPr>
-          <w:rFonts w:ascii="Times New Roman" w:hAnsi="Times New Roman" w:cs="Times New Roman"/>
-          <w:sz w:val="28"/>
-          <w:szCs w:val="28"/>
-        </w:rPr>
-        <w:t>Wampanoag</w:t>
-      </w:r>
-      <w:r>
-        <w:rPr>
-          <w:rFonts w:ascii="Times New Roman" w:hAnsi="Times New Roman" w:cs="Times New Roman"/>
-          <w:sz w:val="28"/>
-          <w:szCs w:val="28"/>
-        </w:rPr>
-        <w:t xml:space="preserve">? </w:t>
-      </w:r>
-    </w:p>
-    <w:p>
-      <w:pPr>
-        <w:spacing w:line="360" w:lineRule="auto"/>
-        <w:rPr>
-          <w:rFonts w:ascii="Times New Roman" w:hAnsi="Times New Roman" w:cs="Times New Roman"/>
-          <w:sz w:val="28"/>
-          <w:szCs w:val="28"/>
-        </w:rPr>
-      </w:pPr>
-      <w:r>
-        <w:rPr>
-          <w:rFonts w:ascii="Times New Roman" w:hAnsi="Times New Roman" w:cs="Times New Roman"/>
-          <w:sz w:val="28"/>
-          <w:szCs w:val="28"/>
-        </w:rPr>
-        <w:t xml:space="preserve">  </w:t>
-      </w:r>
-      <w:proofErr w:type="gramStart"/>
-      <w:r>
-        <w:rPr>
-          <w:rFonts w:ascii="Times New Roman" w:hAnsi="Times New Roman" w:cs="Times New Roman"/>
-          <w:sz w:val="28"/>
-          <w:szCs w:val="28"/>
-        </w:rPr>
-        <w:t xml:space="preserve">{{ </w:t>
-      </w:r>
-      <w:r>
-        <w:rPr>
-          <w:rFonts w:ascii="Times New Roman" w:hAnsi="Times New Roman" w:cs="Times New Roman"/>
-          <w:sz w:val="28"/>
-          <w:szCs w:val="28"/>
-        </w:rPr>
-        <w:t>“</w:t>
-      </w:r>
-      <w:proofErr w:type="gramEnd"/>
-      <w:r>
-        <w:rPr>
-          <w:rFonts w:ascii="Times New Roman" w:hAnsi="Times New Roman" w:cs="Times New Roman"/>
-          <w:sz w:val="28"/>
-          <w:szCs w:val="28"/>
-        </w:rPr>
-        <w:t xml:space="preserve">yes” if </w:t>
-      </w:r>
-      <w:proofErr w:type="spellStart"/>
-      <w:r>
-        <w:rPr>
           <w:rFonts w:ascii="AppleSystemUIFont" w:hAnsi="AppleSystemUIFont" w:cs="AppleSystemUIFont"/>
         </w:rPr>
-        <w:t>is_against_mashpee</w:t>
-      </w:r>
-      <w:proofErr w:type="spellEnd"/>
-      <w:r>
-        <w:rPr>
-          <w:rFonts w:ascii="AppleSystemUIFont" w:hAnsi="AppleSystemUIFont" w:cs="AppleSystemUIFont"/>
-        </w:rPr>
-        <w:t xml:space="preserve"> else “no”</w:t>
-      </w:r>
-      <w:r>
-        <w:rPr>
-          <w:rFonts w:ascii="AppleSystemUIFont" w:hAnsi="AppleSystemUIFont" w:cs="AppleSystemUIFont"/>
-        </w:rPr>
-        <w:t xml:space="preserve"> </w:t>
-      </w:r>
-      <w:r>
-        <w:rPr>
-          <w:rFonts w:ascii="AppleSystemUIFont" w:hAnsi="AppleSystemUIFont" w:cs="AppleSystemUIFont"/>
-        </w:rPr>
-        <w:t>}</w:t>
-      </w:r>
-      <w:r>
-        <w:rPr>
-          <w:rFonts w:ascii="AppleSystemUIFont" w:hAnsi="AppleSystemUIFont" w:cs="AppleSystemUIFont"/>
-        </w:rPr>
-        <w:t xml:space="preserve">} </w:t>
+        <w:t xml:space="preserve">}} </w:t>
       </w:r>
     </w:p>
     <w:p>
@@ -692,7 +639,6 @@
         </w:rPr>
         <w:t xml:space="preserve">If so, which Department: </w:t>
       </w:r>
-      <w:proofErr w:type="gramStart"/>
       <w:r>
         <w:t xml:space="preserve">{{ </w:t>
       </w:r>
@@ -705,18 +651,7 @@
           <w:szCs w:val="23"/>
           <w:shd w:val="clear" w:color="auto" w:fill="F6F7F8"/>
         </w:rPr>
-        <w:t>trial</w:t>
-      </w:r>
-      <w:proofErr w:type="gramEnd"/>
-      <w:r>
-        <w:rPr>
-          <w:rFonts w:ascii="Menlo" w:eastAsia="Times New Roman" w:hAnsi="Menlo" w:cs="Menlo"/>
-          <w:color w:val="1C1E21"/>
-          <w:sz w:val="23"/>
-          <w:szCs w:val="23"/>
-          <w:shd w:val="clear" w:color="auto" w:fill="F6F7F8"/>
-        </w:rPr>
-        <w:t>_court.department</w:t>
+        <w:t>trial_court.department</w:t>
       </w:r>
       <w:proofErr w:type="spellEnd"/>
       <w:r>
@@ -810,7 +745,6 @@
           <w:szCs w:val="28"/>
         </w:rPr>
       </w:pPr>
-      <w:proofErr w:type="gramStart"/>
       <w:r>
         <w:rPr>
           <w:rFonts w:ascii="Times New Roman" w:hAnsi="Times New Roman" w:cs="Times New Roman"/>
@@ -826,16 +760,7 @@
           <w:sz w:val="28"/>
           <w:szCs w:val="28"/>
         </w:rPr>
-        <w:t>summary</w:t>
-      </w:r>
-      <w:proofErr w:type="gramEnd"/>
-      <w:r>
-        <w:rPr>
-          <w:rFonts w:ascii="Times New Roman" w:hAnsi="Times New Roman" w:cs="Times New Roman"/>
-          <w:sz w:val="28"/>
-          <w:szCs w:val="28"/>
-        </w:rPr>
-        <w:t>_of_case</w:t>
+        <w:t>summary_of_case</w:t>
       </w:r>
       <w:proofErr w:type="spellEnd"/>
       <w:r>
@@ -866,23 +791,13 @@
           <w:szCs w:val="28"/>
         </w:rPr>
       </w:pPr>
-      <w:proofErr w:type="gramStart"/>
-      <w:r>
-        <w:rPr>
-          <w:rFonts w:ascii="Times New Roman" w:hAnsi="Times New Roman" w:cs="Times New Roman"/>
-          <w:sz w:val="28"/>
-          <w:szCs w:val="28"/>
-        </w:rPr>
-        <w:t>BASIS  Tribal</w:t>
-      </w:r>
-      <w:proofErr w:type="gramEnd"/>
-      <w:r>
-        <w:rPr>
-          <w:rFonts w:ascii="Times New Roman" w:hAnsi="Times New Roman" w:cs="Times New Roman"/>
-          <w:sz w:val="28"/>
-          <w:szCs w:val="28"/>
-        </w:rPr>
-        <w:t xml:space="preserve"> Court Jurisdiction</w:t>
+      <w:r>
+        <w:rPr>
+          <w:rFonts w:ascii="Times New Roman" w:hAnsi="Times New Roman" w:cs="Times New Roman"/>
+          <w:sz w:val="28"/>
+          <w:szCs w:val="28"/>
+        </w:rPr>
+        <w:t>BASIS  Tribal Court Jurisdiction</w:t>
       </w:r>
       <w:r>
         <w:rPr>
@@ -894,17 +809,12 @@
       </w:r>
     </w:p>
     <w:p>
-      <w:proofErr w:type="gramStart"/>
       <w:r>
         <w:t xml:space="preserve">{{ </w:t>
       </w:r>
       <w:proofErr w:type="spellStart"/>
       <w:r>
-        <w:t>case</w:t>
-      </w:r>
-      <w:proofErr w:type="gramEnd"/>
-      <w:r>
-        <w:t>_jurisdiction</w:t>
+        <w:t>case_jurisdiction</w:t>
       </w:r>
       <w:proofErr w:type="spellEnd"/>
       <w:r>
@@ -948,17 +858,12 @@
       </w:r>
     </w:p>
     <w:p>
-      <w:proofErr w:type="gramStart"/>
       <w:r>
         <w:t xml:space="preserve">{{ </w:t>
       </w:r>
       <w:proofErr w:type="spellStart"/>
       <w:r>
-        <w:t>law</w:t>
-      </w:r>
-      <w:proofErr w:type="gramEnd"/>
-      <w:r>
-        <w:t>_violation</w:t>
+        <w:t>law_violation</w:t>
       </w:r>
       <w:proofErr w:type="spellEnd"/>
       <w:r>
@@ -994,17 +899,12 @@
     </w:p>
     <w:p/>
     <w:p>
-      <w:proofErr w:type="gramStart"/>
       <w:r>
         <w:t xml:space="preserve">{{ </w:t>
       </w:r>
       <w:proofErr w:type="spellStart"/>
       <w:r>
-        <w:t>relief</w:t>
-      </w:r>
-      <w:proofErr w:type="gramEnd"/>
-      <w:r>
-        <w:t>_description</w:t>
+        <w:t>relief_description</w:t>
       </w:r>
       <w:proofErr w:type="spellEnd"/>
       <w:r>
@@ -1188,7 +1088,6 @@
         </w:rPr>
         <w:t xml:space="preserve"> </w:t>
       </w:r>
-      <w:proofErr w:type="gramStart"/>
       <w:r>
         <w:rPr>
           <w:rFonts w:ascii="Times New Roman" w:hAnsi="Times New Roman" w:cs="Times New Roman"/>
@@ -1203,16 +1102,7 @@
           <w:sz w:val="28"/>
           <w:szCs w:val="28"/>
         </w:rPr>
-        <w:t>users</w:t>
-      </w:r>
-      <w:proofErr w:type="gramEnd"/>
-      <w:r>
-        <w:rPr>
-          <w:rFonts w:ascii="Times New Roman" w:hAnsi="Times New Roman" w:cs="Times New Roman"/>
-          <w:sz w:val="28"/>
-          <w:szCs w:val="28"/>
-        </w:rPr>
-        <w:t>[0].</w:t>
+        <w:t>users[0].</w:t>
       </w:r>
       <w:r>
         <w:rPr>
@@ -1245,9 +1135,38 @@
           <w:sz w:val="28"/>
           <w:szCs w:val="28"/>
         </w:rPr>
-        <w:t>Signed Name</w:t>
-      </w:r>
-      <w:proofErr w:type="gramStart"/>
+        <w:t xml:space="preserve">Signed Name </w:t>
+      </w:r>
+      <w:r>
+        <w:rPr>
+          <w:rFonts w:ascii="Times New Roman" w:hAnsi="Times New Roman" w:cs="Times New Roman"/>
+          <w:sz w:val="28"/>
+          <w:szCs w:val="28"/>
+        </w:rPr>
+        <w:t xml:space="preserve">  </w:t>
+      </w:r>
+      <w:r>
+        <w:t xml:space="preserve">{{ </w:t>
+      </w:r>
+      <w:r>
+        <w:rPr>
+          <w:rFonts w:ascii="Times New Roman" w:hAnsi="Times New Roman" w:cs="Times New Roman"/>
+          <w:sz w:val="28"/>
+          <w:szCs w:val="28"/>
+        </w:rPr>
+        <w:t>users[0].signature</w:t>
+      </w:r>
+      <w:r>
+        <w:t>}}</w:t>
+      </w:r>
+      <w:r>
+        <w:rPr>
+          <w:rFonts w:ascii="Times New Roman" w:hAnsi="Times New Roman" w:cs="Times New Roman"/>
+          <w:sz w:val="28"/>
+          <w:szCs w:val="28"/>
+        </w:rPr>
+        <w:t xml:space="preserve">                           </w:t>
+      </w:r>
       <w:r>
         <w:rPr>
           <w:rFonts w:ascii="Times New Roman" w:hAnsi="Times New Roman" w:cs="Times New Roman"/>
@@ -1262,36 +1181,33 @@
           <w:sz w:val="28"/>
           <w:szCs w:val="28"/>
         </w:rPr>
-        <w:t xml:space="preserve">  </w:t>
-      </w:r>
-      <w:r>
-        <w:t>{</w:t>
-      </w:r>
-      <w:proofErr w:type="gramEnd"/>
-      <w:r>
-        <w:t xml:space="preserve">{ </w:t>
-      </w:r>
-      <w:r>
-        <w:rPr>
-          <w:rFonts w:ascii="Times New Roman" w:hAnsi="Times New Roman" w:cs="Times New Roman"/>
-          <w:sz w:val="28"/>
-          <w:szCs w:val="28"/>
-        </w:rPr>
-        <w:t>users[0].signature</w:t>
-      </w:r>
-      <w:r>
-        <w:t>}</w:t>
-      </w:r>
-      <w:r>
-        <w:t>}</w:t>
-      </w:r>
-      <w:r>
-        <w:rPr>
-          <w:rFonts w:ascii="Times New Roman" w:hAnsi="Times New Roman" w:cs="Times New Roman"/>
-          <w:sz w:val="28"/>
-          <w:szCs w:val="28"/>
-        </w:rPr>
-        <w:t xml:space="preserve">                           </w:t>
+        <w:t>Date:</w:t>
+      </w:r>
+      <w:r>
+        <w:rPr>
+          <w:rFonts w:ascii="Times New Roman" w:hAnsi="Times New Roman" w:cs="Times New Roman"/>
+          <w:sz w:val="28"/>
+          <w:szCs w:val="28"/>
+        </w:rPr>
+        <w:t xml:space="preserve"> {{</w:t>
+      </w:r>
+      <w:proofErr w:type="spellStart"/>
+      <w:r>
+        <w:rPr>
+          <w:rFonts w:ascii="Times New Roman" w:hAnsi="Times New Roman" w:cs="Times New Roman"/>
+          <w:sz w:val="28"/>
+          <w:szCs w:val="28"/>
+        </w:rPr>
+        <w:t>signature_date</w:t>
+      </w:r>
+      <w:proofErr w:type="spellEnd"/>
+      <w:r>
+        <w:rPr>
+          <w:rFonts w:ascii="Times New Roman" w:hAnsi="Times New Roman" w:cs="Times New Roman"/>
+          <w:sz w:val="28"/>
+          <w:szCs w:val="28"/>
+        </w:rPr>
+        <w:t xml:space="preserve"> }}</w:t>
       </w:r>
       <w:r>
         <w:rPr>
@@ -1301,39 +1217,30 @@
         </w:rPr>
         <w:t xml:space="preserve"> </w:t>
       </w:r>
-      <w:r>
-        <w:rPr>
-          <w:rFonts w:ascii="Times New Roman" w:hAnsi="Times New Roman" w:cs="Times New Roman"/>
-          <w:sz w:val="28"/>
-          <w:szCs w:val="28"/>
-        </w:rPr>
-        <w:t>Date:</w:t>
-      </w:r>
-      <w:r>
-        <w:rPr>
-          <w:rFonts w:ascii="Times New Roman" w:hAnsi="Times New Roman" w:cs="Times New Roman"/>
-          <w:sz w:val="28"/>
-          <w:szCs w:val="28"/>
-        </w:rPr>
-        <w:t xml:space="preserve"> {{</w:t>
-      </w:r>
-      <w:proofErr w:type="spellStart"/>
-      <w:r>
-        <w:rPr>
-          <w:rFonts w:ascii="Times New Roman" w:hAnsi="Times New Roman" w:cs="Times New Roman"/>
-          <w:sz w:val="28"/>
-          <w:szCs w:val="28"/>
-        </w:rPr>
-        <w:t>signature_date</w:t>
-      </w:r>
-      <w:proofErr w:type="spellEnd"/>
-      <w:r>
-        <w:rPr>
-          <w:rFonts w:ascii="Times New Roman" w:hAnsi="Times New Roman" w:cs="Times New Roman"/>
-          <w:sz w:val="28"/>
-          <w:szCs w:val="28"/>
-        </w:rPr>
-        <w:t xml:space="preserve"> }}</w:t>
+    </w:p>
+    <w:p>
+      <w:pPr>
+        <w:spacing w:line="360" w:lineRule="auto"/>
+        <w:rPr>
+          <w:rFonts w:ascii="Times New Roman" w:hAnsi="Times New Roman" w:cs="Times New Roman"/>
+          <w:sz w:val="28"/>
+          <w:szCs w:val="28"/>
+        </w:rPr>
+      </w:pPr>
+    </w:p>
+    <w:p>
+      <w:pPr>
+        <w:rPr>
+          <w:rFonts w:ascii="Times New Roman" w:eastAsia="Times New Roman" w:hAnsi="Times New Roman" w:cs="Times New Roman"/>
+        </w:rPr>
+      </w:pPr>
+      <w:r>
+        <w:rPr>
+          <w:rFonts w:ascii="Times New Roman" w:hAnsi="Times New Roman" w:cs="Times New Roman"/>
+          <w:sz w:val="28"/>
+          <w:szCs w:val="28"/>
+        </w:rPr>
+        <w:t>Address:</w:t>
       </w:r>
       <w:r>
         <w:rPr>
@@ -1343,40 +1250,6 @@
         </w:rPr>
         <w:t xml:space="preserve"> </w:t>
       </w:r>
-    </w:p>
-    <w:p>
-      <w:pPr>
-        <w:spacing w:line="360" w:lineRule="auto"/>
-        <w:rPr>
-          <w:rFonts w:ascii="Times New Roman" w:hAnsi="Times New Roman" w:cs="Times New Roman"/>
-          <w:sz w:val="28"/>
-          <w:szCs w:val="28"/>
-        </w:rPr>
-      </w:pPr>
-    </w:p>
-    <w:p>
-      <w:pPr>
-        <w:rPr>
-          <w:rFonts w:ascii="Times New Roman" w:eastAsia="Times New Roman" w:hAnsi="Times New Roman" w:cs="Times New Roman"/>
-        </w:rPr>
-      </w:pPr>
-      <w:r>
-        <w:rPr>
-          <w:rFonts w:ascii="Times New Roman" w:hAnsi="Times New Roman" w:cs="Times New Roman"/>
-          <w:sz w:val="28"/>
-          <w:szCs w:val="28"/>
-        </w:rPr>
-        <w:t>Address:</w:t>
-      </w:r>
-      <w:r>
-        <w:rPr>
-          <w:rFonts w:ascii="Times New Roman" w:hAnsi="Times New Roman" w:cs="Times New Roman"/>
-          <w:sz w:val="28"/>
-          <w:szCs w:val="28"/>
-        </w:rPr>
-        <w:t xml:space="preserve"> </w:t>
-      </w:r>
-      <w:proofErr w:type="gramStart"/>
       <w:r>
         <w:rPr>
           <w:rFonts w:ascii="Times New Roman" w:hAnsi="Times New Roman" w:cs="Times New Roman"/>
@@ -1391,24 +1264,7 @@
           <w:sz w:val="28"/>
           <w:szCs w:val="28"/>
         </w:rPr>
-        <w:t>users</w:t>
-      </w:r>
-      <w:proofErr w:type="gramEnd"/>
-      <w:r>
-        <w:rPr>
-          <w:rFonts w:ascii="Times New Roman" w:hAnsi="Times New Roman" w:cs="Times New Roman"/>
-          <w:sz w:val="28"/>
-          <w:szCs w:val="28"/>
-        </w:rPr>
-        <w:t>[0]</w:t>
-      </w:r>
-      <w:r>
-        <w:rPr>
-          <w:rFonts w:ascii="Times New Roman" w:hAnsi="Times New Roman" w:cs="Times New Roman"/>
-          <w:sz w:val="28"/>
-          <w:szCs w:val="28"/>
-        </w:rPr>
-        <w:t>.</w:t>
+        <w:t>users[0].</w:t>
       </w:r>
       <w:proofErr w:type="spellStart"/>
       <w:r>
@@ -1480,7 +1336,6 @@
         </w:rPr>
         <w:t xml:space="preserve"> </w:t>
       </w:r>
-      <w:proofErr w:type="gramStart"/>
       <w:r>
         <w:rPr>
           <w:rFonts w:ascii="Times New Roman" w:hAnsi="Times New Roman" w:cs="Times New Roman"/>
@@ -1495,16 +1350,7 @@
           <w:sz w:val="28"/>
           <w:szCs w:val="28"/>
         </w:rPr>
-        <w:t>users</w:t>
-      </w:r>
-      <w:proofErr w:type="gramEnd"/>
-      <w:r>
-        <w:rPr>
-          <w:rFonts w:ascii="Times New Roman" w:hAnsi="Times New Roman" w:cs="Times New Roman"/>
-          <w:sz w:val="28"/>
-          <w:szCs w:val="28"/>
-        </w:rPr>
-        <w:t>[0].</w:t>
+        <w:t>users[0].</w:t>
       </w:r>
       <w:proofErr w:type="spellStart"/>
       <w:r>

</xml_diff>